<commit_message>
changes added to local
</commit_message>
<xml_diff>
--- a/Git_tutorial.docx
+++ b/Git_tutorial.docx
@@ -156,13 +156,7 @@
         <w:rPr>
           <w:lang w:val="en-US"/>
         </w:rPr>
-        <w:t xml:space="preserve"> </w:t>
-      </w:r>
-      <w:r>
-        <w:rPr>
-          <w:lang w:val="en-US"/>
-        </w:rPr>
-        <w:t xml:space="preserve">Add - </w:t>
+        <w:t xml:space="preserve"> Add - </w:t>
       </w:r>
       <w:r>
         <w:rPr>
@@ -189,13 +183,7 @@
         <w:rPr>
           <w:lang w:val="en-US"/>
         </w:rPr>
-        <w:t xml:space="preserve"> </w:t>
-      </w:r>
-      <w:r>
-        <w:rPr>
-          <w:lang w:val="en-US"/>
-        </w:rPr>
-        <w:t xml:space="preserve">Commit - </w:t>
+        <w:t xml:space="preserve"> Commit - </w:t>
       </w:r>
       <w:r>
         <w:rPr>
@@ -203,8 +191,6 @@
         </w:rPr>
         <w:t>Commit them to local repo</w:t>
       </w:r>
-      <w:bookmarkStart w:id="0" w:name="_GoBack"/>
-      <w:bookmarkEnd w:id="0"/>
     </w:p>
     <w:p>
       <w:pPr>
@@ -224,13 +210,7 @@
         <w:rPr>
           <w:lang w:val="en-US"/>
         </w:rPr>
-        <w:t xml:space="preserve"> </w:t>
-      </w:r>
-      <w:r>
-        <w:rPr>
-          <w:lang w:val="en-US"/>
-        </w:rPr>
-        <w:t xml:space="preserve">Push origin master - </w:t>
+        <w:t xml:space="preserve"> Push origin master - </w:t>
       </w:r>
       <w:r>
         <w:rPr>
@@ -252,6 +232,28 @@
         </w:rPr>
         <w:t xml:space="preserve"> repo</w:t>
       </w:r>
+    </w:p>
+    <w:p>
+      <w:pPr>
+        <w:rPr>
+          <w:lang w:val="en-US"/>
+        </w:rPr>
+      </w:pPr>
+    </w:p>
+    <w:p>
+      <w:pPr>
+        <w:rPr>
+          <w:lang w:val="en-US"/>
+        </w:rPr>
+      </w:pPr>
+      <w:r>
+        <w:rPr>
+          <w:lang w:val="en-US"/>
+        </w:rPr>
+        <w:t>==========================================================================</w:t>
+      </w:r>
+      <w:bookmarkStart w:id="0" w:name="_GoBack"/>
+      <w:bookmarkEnd w:id="0"/>
     </w:p>
     <w:sectPr>
       <w:pgSz w:w="11906" w:h="16838"/>

</xml_diff>